<commit_message>
Updated SW Proj Plan and MS Proj files
Fixed schedules and little details
</commit_message>
<xml_diff>
--- a/Veni-VA-app-V2/SWProjPlanV2.docx
+++ b/Veni-VA-app-V2/SWProjPlanV2.docx
@@ -694,6 +694,9 @@
             <w:pPr>
               <w:spacing w:before="40" w:after="40"/>
             </w:pPr>
+            <w:r>
+              <w:t>2.0</w:t>
+            </w:r>
           </w:p>
         </w:tc>
         <w:tc>
@@ -704,6 +707,9 @@
             <w:pPr>
               <w:spacing w:before="40" w:after="40"/>
             </w:pPr>
+            <w:r>
+              <w:t>19-Feb-2015</w:t>
+            </w:r>
           </w:p>
         </w:tc>
         <w:tc>
@@ -714,6 +720,9 @@
             <w:pPr>
               <w:spacing w:before="40" w:after="40"/>
             </w:pPr>
+            <w:r>
+              <w:t xml:space="preserve">Revisions to </w:t>
+            </w:r>
           </w:p>
         </w:tc>
         <w:tc>
@@ -725,6 +734,9 @@
               <w:spacing w:before="40" w:after="40"/>
               <w:ind w:left="360"/>
             </w:pPr>
+            <w:r>
+              <w:t>Kathryn Whitmire, Anant Kambli</w:t>
+            </w:r>
           </w:p>
         </w:tc>
       </w:tr>
@@ -3988,7 +4000,23 @@
           <w:sz w:val="24"/>
           <w:szCs w:val="24"/>
         </w:rPr>
-        <w:t xml:space="preserve"> will be portable to multiple Smartphone OS, but the prototype will target either Android or iOS.</w:t>
+        <w:t xml:space="preserve"> will be portable to multiple Smartphone OS, but the prototyp</w:t>
+      </w:r>
+      <w:r>
+        <w:rPr>
+          <w:spacing w:val="1"/>
+          <w:sz w:val="24"/>
+          <w:szCs w:val="24"/>
+        </w:rPr>
+        <w:t>e will target the Android OS</w:t>
+      </w:r>
+      <w:r>
+        <w:rPr>
+          <w:spacing w:val="1"/>
+          <w:sz w:val="24"/>
+          <w:szCs w:val="24"/>
+        </w:rPr>
+        <w:t>.</w:t>
       </w:r>
     </w:p>
     <w:p>
@@ -5739,7 +5767,35 @@
           <w:sz w:val="24"/>
           <w:szCs w:val="24"/>
         </w:rPr>
-        <w:t xml:space="preserve">The team is using a time-boxed agile process, and therefore have established initial estimates and plan to update them as the project progresses.  </w:t>
+        <w:t>The team is using a time-boxed agile process, and therefore have established initial estimates and plan to update them as the project progresses</w:t>
+      </w:r>
+      <w:r>
+        <w:rPr>
+          <w:sz w:val="24"/>
+          <w:szCs w:val="24"/>
+        </w:rPr>
+        <w:t xml:space="preserve"> based on each individual</w:t>
+      </w:r>
+      <w:r>
+        <w:rPr>
+          <w:sz w:val="24"/>
+          <w:szCs w:val="24"/>
+        </w:rPr>
+        <w:t>’</w:t>
+      </w:r>
+      <w:r>
+        <w:rPr>
+          <w:sz w:val="24"/>
+          <w:szCs w:val="24"/>
+        </w:rPr>
+        <w:t>s assessment of their workload</w:t>
+      </w:r>
+      <w:r>
+        <w:rPr>
+          <w:sz w:val="24"/>
+          <w:szCs w:val="24"/>
+        </w:rPr>
+        <w:t xml:space="preserve">.  </w:t>
       </w:r>
     </w:p>
     <w:p>
@@ -5783,6 +5839,421 @@
         <w:t xml:space="preserve"> </w:t>
       </w:r>
       <w:bookmarkStart w:id="19" w:name="_Toc410570238"/>
+    </w:p>
+    <w:p>
+      <w:pPr>
+        <w:spacing w:before="37" w:after="0"/>
+        <w:rPr>
+          <w:sz w:val="24"/>
+          <w:szCs w:val="24"/>
+        </w:rPr>
+      </w:pPr>
+    </w:p>
+    <w:tbl>
+      <w:tblPr>
+        <w:tblW w:w="0" w:type="auto"/>
+        <w:tblBorders>
+          <w:top w:val="single" w:sz="4" w:space="0" w:color="B1BBCC"/>
+          <w:left w:val="single" w:sz="4" w:space="0" w:color="B1BBCC"/>
+          <w:bottom w:val="single" w:sz="4" w:space="0" w:color="B1BBCC"/>
+          <w:right w:val="single" w:sz="4" w:space="0" w:color="B1BBCC"/>
+        </w:tblBorders>
+        <w:tblCellMar>
+          <w:top w:w="10" w:type="dxa"/>
+          <w:left w:w="10" w:type="dxa"/>
+          <w:bottom w:w="10" w:type="dxa"/>
+          <w:right w:w="10" w:type="dxa"/>
+        </w:tblCellMar>
+        <w:tblLook w:val="04A0" w:firstRow="1" w:lastRow="0" w:firstColumn="1" w:lastColumn="0" w:noHBand="0" w:noVBand="1"/>
+      </w:tblPr>
+      <w:tblGrid>
+        <w:gridCol w:w="2030"/>
+        <w:gridCol w:w="1030"/>
+      </w:tblGrid>
+      <w:tr>
+        <w:tc>
+          <w:tcPr>
+            <w:tcW w:w="2030" w:type="dxa"/>
+            <w:tcBorders>
+              <w:top w:val="single" w:sz="4" w:space="0" w:color="B1BBCC"/>
+              <w:left w:val="single" w:sz="4" w:space="0" w:color="B1BBCC"/>
+              <w:bottom w:val="single" w:sz="4" w:space="0" w:color="B1BBCC"/>
+              <w:right w:val="single" w:sz="4" w:space="0" w:color="B1BBCC"/>
+            </w:tcBorders>
+            <w:shd w:val="clear" w:color="auto" w:fill="DFE3E8"/>
+            <w:vAlign w:val="center"/>
+            <w:hideMark/>
+          </w:tcPr>
+          <w:p>
+            <w:pPr>
+              <w:spacing w:after="0" w:line="240" w:lineRule="auto"/>
+              <w:rPr>
+                <w:rFonts w:ascii="Segoe UI" w:eastAsia="Times New Roman" w:hAnsi="Segoe UI" w:cs="Segoe UI"/>
+                <w:sz w:val="18"/>
+                <w:szCs w:val="18"/>
+              </w:rPr>
+            </w:pPr>
+            <w:r>
+              <w:rPr>
+                <w:rFonts w:ascii="Segoe UI" w:eastAsia="Times New Roman" w:hAnsi="Segoe UI" w:cs="Segoe UI"/>
+                <w:color w:val="363636"/>
+                <w:sz w:val="18"/>
+                <w:szCs w:val="18"/>
+                <w:shd w:val="clear" w:color="auto" w:fill="DFE3E8"/>
+              </w:rPr>
+              <w:t>Resource Name</w:t>
+            </w:r>
+          </w:p>
+        </w:tc>
+        <w:tc>
+          <w:tcPr>
+            <w:tcW w:w="1030" w:type="dxa"/>
+            <w:tcBorders>
+              <w:top w:val="single" w:sz="4" w:space="0" w:color="B1BBCC"/>
+              <w:left w:val="single" w:sz="4" w:space="0" w:color="B1BBCC"/>
+              <w:bottom w:val="single" w:sz="4" w:space="0" w:color="B1BBCC"/>
+              <w:right w:val="single" w:sz="4" w:space="0" w:color="B1BBCC"/>
+            </w:tcBorders>
+            <w:shd w:val="clear" w:color="auto" w:fill="DFE3E8"/>
+            <w:vAlign w:val="center"/>
+            <w:hideMark/>
+          </w:tcPr>
+          <w:p>
+            <w:pPr>
+              <w:spacing w:after="0" w:line="240" w:lineRule="auto"/>
+              <w:rPr>
+                <w:rFonts w:ascii="Segoe UI" w:eastAsia="Times New Roman" w:hAnsi="Segoe UI" w:cs="Segoe UI"/>
+                <w:sz w:val="18"/>
+                <w:szCs w:val="18"/>
+              </w:rPr>
+            </w:pPr>
+            <w:r>
+              <w:rPr>
+                <w:rFonts w:ascii="Segoe UI" w:eastAsia="Times New Roman" w:hAnsi="Segoe UI" w:cs="Segoe UI"/>
+                <w:color w:val="363636"/>
+                <w:sz w:val="18"/>
+                <w:szCs w:val="18"/>
+                <w:shd w:val="clear" w:color="auto" w:fill="DFE3E8"/>
+              </w:rPr>
+              <w:t>Max. Units</w:t>
+            </w:r>
+          </w:p>
+        </w:tc>
+      </w:tr>
+      <w:tr>
+        <w:tc>
+          <w:tcPr>
+            <w:tcW w:w="2030" w:type="dxa"/>
+            <w:tcBorders>
+              <w:top w:val="single" w:sz="4" w:space="0" w:color="B1BBCC"/>
+              <w:left w:val="single" w:sz="4" w:space="0" w:color="B1BBCC"/>
+              <w:bottom w:val="single" w:sz="4" w:space="0" w:color="B1BBCC"/>
+              <w:right w:val="single" w:sz="4" w:space="0" w:color="B1BBCC"/>
+            </w:tcBorders>
+            <w:shd w:val="clear" w:color="auto" w:fill="FFFFFF"/>
+            <w:vAlign w:val="center"/>
+            <w:hideMark/>
+          </w:tcPr>
+          <w:p>
+            <w:pPr>
+              <w:spacing w:after="0" w:line="240" w:lineRule="auto"/>
+              <w:rPr>
+                <w:rFonts w:ascii="Calibri" w:eastAsia="Times New Roman" w:hAnsi="Calibri" w:cs="Times New Roman"/>
+              </w:rPr>
+            </w:pPr>
+            <w:r>
+              <w:rPr>
+                <w:rFonts w:ascii="Calibri" w:eastAsia="Times New Roman" w:hAnsi="Calibri" w:cs="Times New Roman"/>
+                <w:color w:val="000000"/>
+              </w:rPr>
+              <w:t>Analysts/Designers</w:t>
+            </w:r>
+          </w:p>
+        </w:tc>
+        <w:tc>
+          <w:tcPr>
+            <w:tcW w:w="1030" w:type="dxa"/>
+            <w:tcBorders>
+              <w:top w:val="single" w:sz="4" w:space="0" w:color="B1BBCC"/>
+              <w:left w:val="single" w:sz="4" w:space="0" w:color="B1BBCC"/>
+              <w:bottom w:val="single" w:sz="4" w:space="0" w:color="B1BBCC"/>
+              <w:right w:val="single" w:sz="4" w:space="0" w:color="B1BBCC"/>
+            </w:tcBorders>
+            <w:shd w:val="clear" w:color="auto" w:fill="FFFFFF"/>
+            <w:vAlign w:val="center"/>
+            <w:hideMark/>
+          </w:tcPr>
+          <w:p>
+            <w:pPr>
+              <w:spacing w:after="0" w:line="240" w:lineRule="auto"/>
+              <w:jc w:val="right"/>
+              <w:rPr>
+                <w:rFonts w:ascii="Calibri" w:eastAsia="Times New Roman" w:hAnsi="Calibri" w:cs="Times New Roman"/>
+              </w:rPr>
+            </w:pPr>
+            <w:r>
+              <w:rPr>
+                <w:rFonts w:ascii="Calibri" w:eastAsia="Times New Roman" w:hAnsi="Calibri" w:cs="Times New Roman"/>
+                <w:color w:val="000000"/>
+              </w:rPr>
+              <w:t>100%</w:t>
+            </w:r>
+          </w:p>
+        </w:tc>
+      </w:tr>
+      <w:tr>
+        <w:tc>
+          <w:tcPr>
+            <w:tcW w:w="2030" w:type="dxa"/>
+            <w:tcBorders>
+              <w:top w:val="single" w:sz="4" w:space="0" w:color="B1BBCC"/>
+              <w:left w:val="single" w:sz="4" w:space="0" w:color="B1BBCC"/>
+              <w:bottom w:val="single" w:sz="4" w:space="0" w:color="B1BBCC"/>
+              <w:right w:val="single" w:sz="4" w:space="0" w:color="B1BBCC"/>
+            </w:tcBorders>
+            <w:shd w:val="clear" w:color="auto" w:fill="FFFFFF"/>
+            <w:vAlign w:val="center"/>
+            <w:hideMark/>
+          </w:tcPr>
+          <w:p>
+            <w:pPr>
+              <w:spacing w:after="0" w:line="240" w:lineRule="auto"/>
+              <w:rPr>
+                <w:rFonts w:ascii="Calibri" w:eastAsia="Times New Roman" w:hAnsi="Calibri" w:cs="Times New Roman"/>
+              </w:rPr>
+            </w:pPr>
+            <w:r>
+              <w:rPr>
+                <w:rFonts w:ascii="Calibri" w:eastAsia="Times New Roman" w:hAnsi="Calibri" w:cs="Times New Roman"/>
+                <w:color w:val="000000"/>
+              </w:rPr>
+              <w:t>Programmers</w:t>
+            </w:r>
+          </w:p>
+        </w:tc>
+        <w:tc>
+          <w:tcPr>
+            <w:tcW w:w="1030" w:type="dxa"/>
+            <w:tcBorders>
+              <w:top w:val="single" w:sz="4" w:space="0" w:color="B1BBCC"/>
+              <w:left w:val="single" w:sz="4" w:space="0" w:color="B1BBCC"/>
+              <w:bottom w:val="single" w:sz="4" w:space="0" w:color="B1BBCC"/>
+              <w:right w:val="single" w:sz="4" w:space="0" w:color="B1BBCC"/>
+            </w:tcBorders>
+            <w:shd w:val="clear" w:color="auto" w:fill="FFFFFF"/>
+            <w:vAlign w:val="center"/>
+            <w:hideMark/>
+          </w:tcPr>
+          <w:p>
+            <w:pPr>
+              <w:spacing w:after="0" w:line="240" w:lineRule="auto"/>
+              <w:jc w:val="right"/>
+              <w:rPr>
+                <w:rFonts w:ascii="Calibri" w:eastAsia="Times New Roman" w:hAnsi="Calibri" w:cs="Times New Roman"/>
+              </w:rPr>
+            </w:pPr>
+            <w:r>
+              <w:rPr>
+                <w:rFonts w:ascii="Calibri" w:eastAsia="Times New Roman" w:hAnsi="Calibri" w:cs="Times New Roman"/>
+                <w:color w:val="000000"/>
+              </w:rPr>
+              <w:t>125%</w:t>
+            </w:r>
+          </w:p>
+        </w:tc>
+      </w:tr>
+      <w:tr>
+        <w:tc>
+          <w:tcPr>
+            <w:tcW w:w="2030" w:type="dxa"/>
+            <w:tcBorders>
+              <w:top w:val="single" w:sz="4" w:space="0" w:color="B1BBCC"/>
+              <w:left w:val="single" w:sz="4" w:space="0" w:color="B1BBCC"/>
+              <w:bottom w:val="single" w:sz="4" w:space="0" w:color="B1BBCC"/>
+              <w:right w:val="single" w:sz="4" w:space="0" w:color="B1BBCC"/>
+            </w:tcBorders>
+            <w:shd w:val="clear" w:color="auto" w:fill="FFFFFF"/>
+            <w:vAlign w:val="center"/>
+            <w:hideMark/>
+          </w:tcPr>
+          <w:p>
+            <w:pPr>
+              <w:spacing w:after="0" w:line="240" w:lineRule="auto"/>
+              <w:rPr>
+                <w:rFonts w:ascii="Calibri" w:eastAsia="Times New Roman" w:hAnsi="Calibri" w:cs="Times New Roman"/>
+              </w:rPr>
+            </w:pPr>
+            <w:r>
+              <w:rPr>
+                <w:rFonts w:ascii="Calibri" w:eastAsia="Times New Roman" w:hAnsi="Calibri" w:cs="Times New Roman"/>
+                <w:color w:val="000000"/>
+              </w:rPr>
+              <w:t>Project Manager</w:t>
+            </w:r>
+          </w:p>
+        </w:tc>
+        <w:tc>
+          <w:tcPr>
+            <w:tcW w:w="1030" w:type="dxa"/>
+            <w:tcBorders>
+              <w:top w:val="single" w:sz="4" w:space="0" w:color="B1BBCC"/>
+              <w:left w:val="single" w:sz="4" w:space="0" w:color="B1BBCC"/>
+              <w:bottom w:val="single" w:sz="4" w:space="0" w:color="B1BBCC"/>
+              <w:right w:val="single" w:sz="4" w:space="0" w:color="B1BBCC"/>
+            </w:tcBorders>
+            <w:shd w:val="clear" w:color="auto" w:fill="FFFFFF"/>
+            <w:vAlign w:val="center"/>
+            <w:hideMark/>
+          </w:tcPr>
+          <w:p>
+            <w:pPr>
+              <w:spacing w:after="0" w:line="240" w:lineRule="auto"/>
+              <w:jc w:val="right"/>
+              <w:rPr>
+                <w:rFonts w:ascii="Calibri" w:eastAsia="Times New Roman" w:hAnsi="Calibri" w:cs="Times New Roman"/>
+              </w:rPr>
+            </w:pPr>
+            <w:r>
+              <w:rPr>
+                <w:rFonts w:ascii="Calibri" w:eastAsia="Times New Roman" w:hAnsi="Calibri" w:cs="Times New Roman"/>
+                <w:color w:val="000000"/>
+              </w:rPr>
+              <w:t>50%</w:t>
+            </w:r>
+          </w:p>
+        </w:tc>
+      </w:tr>
+      <w:tr>
+        <w:tc>
+          <w:tcPr>
+            <w:tcW w:w="2030" w:type="dxa"/>
+            <w:tcBorders>
+              <w:top w:val="single" w:sz="4" w:space="0" w:color="B1BBCC"/>
+              <w:left w:val="single" w:sz="4" w:space="0" w:color="B1BBCC"/>
+              <w:bottom w:val="single" w:sz="4" w:space="0" w:color="B1BBCC"/>
+              <w:right w:val="single" w:sz="4" w:space="0" w:color="B1BBCC"/>
+            </w:tcBorders>
+            <w:shd w:val="clear" w:color="auto" w:fill="FFFFFF"/>
+            <w:vAlign w:val="center"/>
+            <w:hideMark/>
+          </w:tcPr>
+          <w:p>
+            <w:pPr>
+              <w:spacing w:after="0" w:line="240" w:lineRule="auto"/>
+              <w:rPr>
+                <w:rFonts w:ascii="Calibri" w:eastAsia="Times New Roman" w:hAnsi="Calibri" w:cs="Times New Roman"/>
+              </w:rPr>
+            </w:pPr>
+            <w:r>
+              <w:rPr>
+                <w:rFonts w:ascii="Calibri" w:eastAsia="Times New Roman" w:hAnsi="Calibri" w:cs="Times New Roman"/>
+                <w:color w:val="000000"/>
+              </w:rPr>
+              <w:t>Technical Writer</w:t>
+            </w:r>
+          </w:p>
+        </w:tc>
+        <w:tc>
+          <w:tcPr>
+            <w:tcW w:w="1030" w:type="dxa"/>
+            <w:tcBorders>
+              <w:top w:val="single" w:sz="4" w:space="0" w:color="B1BBCC"/>
+              <w:left w:val="single" w:sz="4" w:space="0" w:color="B1BBCC"/>
+              <w:bottom w:val="single" w:sz="4" w:space="0" w:color="B1BBCC"/>
+              <w:right w:val="single" w:sz="4" w:space="0" w:color="B1BBCC"/>
+            </w:tcBorders>
+            <w:shd w:val="clear" w:color="auto" w:fill="FFFFFF"/>
+            <w:vAlign w:val="center"/>
+            <w:hideMark/>
+          </w:tcPr>
+          <w:p>
+            <w:pPr>
+              <w:spacing w:after="0" w:line="240" w:lineRule="auto"/>
+              <w:jc w:val="right"/>
+              <w:rPr>
+                <w:rFonts w:ascii="Calibri" w:eastAsia="Times New Roman" w:hAnsi="Calibri" w:cs="Times New Roman"/>
+              </w:rPr>
+            </w:pPr>
+            <w:r>
+              <w:rPr>
+                <w:rFonts w:ascii="Calibri" w:eastAsia="Times New Roman" w:hAnsi="Calibri" w:cs="Times New Roman"/>
+                <w:color w:val="000000"/>
+              </w:rPr>
+              <w:t>125%</w:t>
+            </w:r>
+          </w:p>
+        </w:tc>
+      </w:tr>
+      <w:tr>
+        <w:tc>
+          <w:tcPr>
+            <w:tcW w:w="2030" w:type="dxa"/>
+            <w:tcBorders>
+              <w:top w:val="single" w:sz="4" w:space="0" w:color="B1BBCC"/>
+              <w:left w:val="single" w:sz="4" w:space="0" w:color="B1BBCC"/>
+              <w:bottom w:val="single" w:sz="4" w:space="0" w:color="B1BBCC"/>
+              <w:right w:val="single" w:sz="4" w:space="0" w:color="B1BBCC"/>
+            </w:tcBorders>
+            <w:shd w:val="clear" w:color="auto" w:fill="FFFFFF"/>
+            <w:vAlign w:val="center"/>
+            <w:hideMark/>
+          </w:tcPr>
+          <w:p>
+            <w:pPr>
+              <w:spacing w:after="0" w:line="240" w:lineRule="auto"/>
+              <w:rPr>
+                <w:rFonts w:ascii="Calibri" w:eastAsia="Times New Roman" w:hAnsi="Calibri" w:cs="Times New Roman"/>
+              </w:rPr>
+            </w:pPr>
+            <w:r>
+              <w:rPr>
+                <w:rFonts w:ascii="Calibri" w:eastAsia="Times New Roman" w:hAnsi="Calibri" w:cs="Times New Roman"/>
+                <w:color w:val="000000"/>
+              </w:rPr>
+              <w:t>Testers</w:t>
+            </w:r>
+          </w:p>
+        </w:tc>
+        <w:tc>
+          <w:tcPr>
+            <w:tcW w:w="1030" w:type="dxa"/>
+            <w:tcBorders>
+              <w:top w:val="single" w:sz="4" w:space="0" w:color="B1BBCC"/>
+              <w:left w:val="single" w:sz="4" w:space="0" w:color="B1BBCC"/>
+              <w:bottom w:val="single" w:sz="4" w:space="0" w:color="B1BBCC"/>
+              <w:right w:val="single" w:sz="4" w:space="0" w:color="B1BBCC"/>
+            </w:tcBorders>
+            <w:shd w:val="clear" w:color="auto" w:fill="FFFFFF"/>
+            <w:vAlign w:val="center"/>
+            <w:hideMark/>
+          </w:tcPr>
+          <w:p>
+            <w:pPr>
+              <w:spacing w:after="0" w:line="240" w:lineRule="auto"/>
+              <w:jc w:val="right"/>
+              <w:rPr>
+                <w:rFonts w:ascii="Calibri" w:eastAsia="Times New Roman" w:hAnsi="Calibri" w:cs="Times New Roman"/>
+              </w:rPr>
+            </w:pPr>
+            <w:r>
+              <w:rPr>
+                <w:rFonts w:ascii="Calibri" w:eastAsia="Times New Roman" w:hAnsi="Calibri" w:cs="Times New Roman"/>
+                <w:color w:val="000000"/>
+              </w:rPr>
+              <w:t>100%</w:t>
+            </w:r>
+          </w:p>
+        </w:tc>
+      </w:tr>
+    </w:tbl>
+    <w:p>
+      <w:pPr>
+        <w:spacing w:before="37" w:after="0"/>
+        <w:rPr>
+          <w:sz w:val="24"/>
+          <w:szCs w:val="24"/>
+        </w:rPr>
+      </w:pPr>
     </w:p>
     <w:p>
       <w:pPr>
@@ -5992,147 +6463,7 @@
           <w:sz w:val="24"/>
           <w:szCs w:val="24"/>
         </w:rPr>
-        <w:t>.</w:t>
-      </w:r>
-    </w:p>
-    <w:p>
-      <w:pPr>
-        <w:rPr>
-          <w:sz w:val="24"/>
-          <w:szCs w:val="24"/>
-        </w:rPr>
-      </w:pPr>
-      <w:r>
-        <w:rPr>
-          <w:sz w:val="24"/>
-          <w:szCs w:val="24"/>
-        </w:rPr>
-        <w:t>Details about the tasks in each phase will be added to the plan at a later time.</w:t>
-      </w:r>
-      <w:r>
-        <w:rPr>
-          <w:sz w:val="24"/>
-          <w:szCs w:val="24"/>
-        </w:rPr>
-        <w:t xml:space="preserve"> (Breakdown into work activities not yet accomplished.  TBD in next iteration of document)</w:t>
-      </w:r>
-    </w:p>
-    <w:p>
-      <w:pPr>
-        <w:rPr>
-          <w:sz w:val="24"/>
-          <w:szCs w:val="24"/>
-        </w:rPr>
-      </w:pPr>
-    </w:p>
-    <w:p>
-      <w:pPr>
-        <w:pStyle w:val="Heading3"/>
-      </w:pPr>
-      <w:bookmarkStart w:id="22" w:name="_Toc410570241"/>
-      <w:r>
-        <w:t>3.2.2 Schedule/Resource/Budget Allocation</w:t>
-      </w:r>
-      <w:bookmarkEnd w:id="22"/>
-    </w:p>
-    <w:p>
-      <w:pPr>
-        <w:rPr>
-          <w:sz w:val="24"/>
-          <w:szCs w:val="24"/>
-        </w:rPr>
-      </w:pPr>
-      <w:r>
-        <w:rPr>
-          <w:sz w:val="24"/>
-          <w:szCs w:val="24"/>
-        </w:rPr>
-        <w:t xml:space="preserve">The schedule for each team member will be established </w:t>
-      </w:r>
-      <w:r>
-        <w:rPr>
-          <w:sz w:val="24"/>
-          <w:szCs w:val="24"/>
-        </w:rPr>
-        <w:t>each agile iteration</w:t>
-      </w:r>
-      <w:r>
-        <w:rPr>
-          <w:sz w:val="24"/>
-          <w:szCs w:val="24"/>
-        </w:rPr>
-        <w:t xml:space="preserve"> of the project. </w:t>
-      </w:r>
-      <w:r>
-        <w:rPr>
-          <w:sz w:val="24"/>
-          <w:szCs w:val="24"/>
-        </w:rPr>
-        <w:t xml:space="preserve"> </w:t>
-      </w:r>
-      <w:r>
-        <w:rPr>
-          <w:sz w:val="24"/>
-          <w:szCs w:val="24"/>
-        </w:rPr>
-        <w:t xml:space="preserve">Additionally the team will make adjustments </w:t>
-      </w:r>
-      <w:r>
-        <w:rPr>
-          <w:sz w:val="24"/>
-          <w:szCs w:val="24"/>
-        </w:rPr>
-        <w:t>to</w:t>
-      </w:r>
-      <w:r>
-        <w:rPr>
-          <w:sz w:val="24"/>
-          <w:szCs w:val="24"/>
-        </w:rPr>
-        <w:t xml:space="preserve"> the schedule </w:t>
-      </w:r>
-      <w:r>
-        <w:rPr>
-          <w:sz w:val="24"/>
-          <w:szCs w:val="24"/>
-        </w:rPr>
-        <w:t xml:space="preserve">in order to balance </w:t>
-      </w:r>
-      <w:r>
-        <w:rPr>
-          <w:sz w:val="24"/>
-          <w:szCs w:val="24"/>
-        </w:rPr>
-        <w:t xml:space="preserve">the workload </w:t>
-      </w:r>
-      <w:r>
-        <w:rPr>
-          <w:sz w:val="24"/>
-          <w:szCs w:val="24"/>
-        </w:rPr>
-        <w:t>amongst the team</w:t>
-      </w:r>
-      <w:r>
-        <w:rPr>
-          <w:sz w:val="24"/>
-          <w:szCs w:val="24"/>
-        </w:rPr>
-        <w:t>.</w:t>
-      </w:r>
-    </w:p>
-    <w:p>
-      <w:pPr>
-        <w:rPr>
-          <w:sz w:val="24"/>
-          <w:szCs w:val="24"/>
-        </w:rPr>
-      </w:pPr>
-      <w:r>
-        <w:rPr>
-          <w:sz w:val="24"/>
-          <w:szCs w:val="24"/>
-        </w:rPr>
-        <w:t>Current projected schedule:</w:t>
+        <w:t>:</w:t>
       </w:r>
     </w:p>
     <w:tbl>
@@ -6574,7 +6905,6 @@
                 <w:rFonts w:ascii="Calibri" w:eastAsia="Times New Roman" w:hAnsi="Calibri" w:cs="Times New Roman"/>
                 <w:color w:val="000000"/>
               </w:rPr>
-              <w:lastRenderedPageBreak/>
               <w:t xml:space="preserve">      Executive Summary</w:t>
             </w:r>
           </w:p>
@@ -6811,6 +7141,7 @@
                 <w:rFonts w:ascii="Calibri" w:eastAsia="Times New Roman" w:hAnsi="Calibri" w:cs="Times New Roman"/>
                 <w:color w:val="000000"/>
               </w:rPr>
+              <w:lastRenderedPageBreak/>
               <w:t xml:space="preserve">      Vision Document</w:t>
             </w:r>
           </w:p>
@@ -11107,7 +11438,6 @@
                 <w:bCs/>
                 <w:color w:val="000000"/>
               </w:rPr>
-              <w:lastRenderedPageBreak/>
               <w:t xml:space="preserve">         Detailed Design</w:t>
             </w:r>
           </w:p>
@@ -11354,6 +11684,7 @@
                 <w:rFonts w:ascii="Calibri" w:eastAsia="Times New Roman" w:hAnsi="Calibri" w:cs="Times New Roman"/>
                 <w:color w:val="000000"/>
               </w:rPr>
+              <w:lastRenderedPageBreak/>
               <w:t xml:space="preserve">            Design Class Diagram</w:t>
             </w:r>
           </w:p>
@@ -15668,7 +15999,6 @@
                 <w:rFonts w:ascii="Calibri" w:eastAsia="Times New Roman" w:hAnsi="Calibri" w:cs="Times New Roman"/>
                 <w:color w:val="000000"/>
               </w:rPr>
-              <w:lastRenderedPageBreak/>
               <w:t xml:space="preserve">      System Testing</w:t>
             </w:r>
           </w:p>
@@ -15915,6 +16245,7 @@
                 <w:rFonts w:ascii="Calibri" w:eastAsia="Times New Roman" w:hAnsi="Calibri" w:cs="Times New Roman"/>
                 <w:color w:val="000000"/>
               </w:rPr>
+              <w:lastRenderedPageBreak/>
               <w:t xml:space="preserve">         SW Project Plan (Final)</w:t>
             </w:r>
           </w:p>
@@ -16147,6 +16478,116 @@
           <w:szCs w:val="24"/>
         </w:rPr>
         <w:t xml:space="preserve"> </w:t>
+      </w:r>
+    </w:p>
+    <w:p>
+      <w:pPr>
+        <w:rPr>
+          <w:sz w:val="24"/>
+          <w:szCs w:val="24"/>
+        </w:rPr>
+      </w:pPr>
+    </w:p>
+    <w:p>
+      <w:pPr>
+        <w:pStyle w:val="Heading3"/>
+      </w:pPr>
+      <w:bookmarkStart w:id="22" w:name="_Toc410570241"/>
+      <w:r>
+        <w:t>3.2.2 Schedule/Resource/Budget Allocation</w:t>
+      </w:r>
+      <w:bookmarkEnd w:id="22"/>
+    </w:p>
+    <w:p>
+      <w:pPr>
+        <w:rPr>
+          <w:sz w:val="24"/>
+          <w:szCs w:val="24"/>
+        </w:rPr>
+      </w:pPr>
+      <w:r>
+        <w:rPr>
+          <w:sz w:val="24"/>
+          <w:szCs w:val="24"/>
+        </w:rPr>
+        <w:t xml:space="preserve">The schedule for each team member will be established </w:t>
+      </w:r>
+      <w:r>
+        <w:rPr>
+          <w:sz w:val="24"/>
+          <w:szCs w:val="24"/>
+        </w:rPr>
+        <w:t>each agile iteration</w:t>
+      </w:r>
+      <w:r>
+        <w:rPr>
+          <w:sz w:val="24"/>
+          <w:szCs w:val="24"/>
+        </w:rPr>
+        <w:t xml:space="preserve"> of the project. </w:t>
+      </w:r>
+      <w:r>
+        <w:rPr>
+          <w:sz w:val="24"/>
+          <w:szCs w:val="24"/>
+        </w:rPr>
+        <w:t xml:space="preserve"> </w:t>
+      </w:r>
+      <w:r>
+        <w:rPr>
+          <w:sz w:val="24"/>
+          <w:szCs w:val="24"/>
+        </w:rPr>
+        <w:t xml:space="preserve">Additionally the team will make adjustments </w:t>
+      </w:r>
+      <w:r>
+        <w:rPr>
+          <w:sz w:val="24"/>
+          <w:szCs w:val="24"/>
+        </w:rPr>
+        <w:t>to</w:t>
+      </w:r>
+      <w:r>
+        <w:rPr>
+          <w:sz w:val="24"/>
+          <w:szCs w:val="24"/>
+        </w:rPr>
+        <w:t xml:space="preserve"> the schedule </w:t>
+      </w:r>
+      <w:r>
+        <w:rPr>
+          <w:sz w:val="24"/>
+          <w:szCs w:val="24"/>
+        </w:rPr>
+        <w:t xml:space="preserve">in order to balance </w:t>
+      </w:r>
+      <w:r>
+        <w:rPr>
+          <w:sz w:val="24"/>
+          <w:szCs w:val="24"/>
+        </w:rPr>
+        <w:t xml:space="preserve">the workload </w:t>
+      </w:r>
+      <w:r>
+        <w:rPr>
+          <w:sz w:val="24"/>
+          <w:szCs w:val="24"/>
+        </w:rPr>
+        <w:t>amongst the team</w:t>
+      </w:r>
+      <w:r>
+        <w:rPr>
+          <w:sz w:val="24"/>
+          <w:szCs w:val="24"/>
+        </w:rPr>
+        <w:t xml:space="preserve"> (See previous section 3.2.1)</w:t>
+      </w:r>
+      <w:r>
+        <w:rPr>
+          <w:sz w:val="24"/>
+          <w:szCs w:val="24"/>
+        </w:rPr>
+        <w:t>.</w:t>
       </w:r>
     </w:p>
     <w:p>
@@ -16588,365 +17029,6 @@
           <w:sz w:val="24"/>
           <w:szCs w:val="24"/>
         </w:rPr>
-        <w:t>Resource roles:</w:t>
-      </w:r>
-    </w:p>
-    <w:tbl>
-      <w:tblPr>
-        <w:tblW w:w="0" w:type="auto"/>
-        <w:tblBorders>
-          <w:top w:val="single" w:sz="4" w:space="0" w:color="B1BBCC"/>
-          <w:left w:val="single" w:sz="4" w:space="0" w:color="B1BBCC"/>
-          <w:bottom w:val="single" w:sz="4" w:space="0" w:color="B1BBCC"/>
-          <w:right w:val="single" w:sz="4" w:space="0" w:color="B1BBCC"/>
-        </w:tblBorders>
-        <w:tblCellMar>
-          <w:top w:w="10" w:type="dxa"/>
-          <w:left w:w="10" w:type="dxa"/>
-          <w:bottom w:w="10" w:type="dxa"/>
-          <w:right w:w="10" w:type="dxa"/>
-        </w:tblCellMar>
-        <w:tblLook w:val="04A0" w:firstRow="1" w:lastRow="0" w:firstColumn="1" w:lastColumn="0" w:noHBand="0" w:noVBand="1"/>
-      </w:tblPr>
-      <w:tblGrid>
-        <w:gridCol w:w="2030"/>
-        <w:gridCol w:w="1030"/>
-      </w:tblGrid>
-      <w:tr>
-        <w:tc>
-          <w:tcPr>
-            <w:tcW w:w="2030" w:type="dxa"/>
-            <w:tcBorders>
-              <w:top w:val="single" w:sz="4" w:space="0" w:color="B1BBCC"/>
-              <w:left w:val="single" w:sz="4" w:space="0" w:color="B1BBCC"/>
-              <w:bottom w:val="single" w:sz="4" w:space="0" w:color="B1BBCC"/>
-              <w:right w:val="single" w:sz="4" w:space="0" w:color="B1BBCC"/>
-            </w:tcBorders>
-            <w:shd w:val="clear" w:color="auto" w:fill="DFE3E8"/>
-            <w:vAlign w:val="center"/>
-            <w:hideMark/>
-          </w:tcPr>
-          <w:p>
-            <w:pPr>
-              <w:spacing w:after="0" w:line="240" w:lineRule="auto"/>
-              <w:rPr>
-                <w:rFonts w:ascii="Segoe UI" w:eastAsia="Times New Roman" w:hAnsi="Segoe UI" w:cs="Segoe UI"/>
-                <w:sz w:val="18"/>
-                <w:szCs w:val="18"/>
-              </w:rPr>
-            </w:pPr>
-            <w:r>
-              <w:rPr>
-                <w:rFonts w:ascii="Segoe UI" w:eastAsia="Times New Roman" w:hAnsi="Segoe UI" w:cs="Segoe UI"/>
-                <w:color w:val="363636"/>
-                <w:sz w:val="18"/>
-                <w:szCs w:val="18"/>
-                <w:shd w:val="clear" w:color="auto" w:fill="DFE3E8"/>
-              </w:rPr>
-              <w:t>Resource Name</w:t>
-            </w:r>
-          </w:p>
-        </w:tc>
-        <w:tc>
-          <w:tcPr>
-            <w:tcW w:w="1030" w:type="dxa"/>
-            <w:tcBorders>
-              <w:top w:val="single" w:sz="4" w:space="0" w:color="B1BBCC"/>
-              <w:left w:val="single" w:sz="4" w:space="0" w:color="B1BBCC"/>
-              <w:bottom w:val="single" w:sz="4" w:space="0" w:color="B1BBCC"/>
-              <w:right w:val="single" w:sz="4" w:space="0" w:color="B1BBCC"/>
-            </w:tcBorders>
-            <w:shd w:val="clear" w:color="auto" w:fill="DFE3E8"/>
-            <w:vAlign w:val="center"/>
-            <w:hideMark/>
-          </w:tcPr>
-          <w:p>
-            <w:pPr>
-              <w:spacing w:after="0" w:line="240" w:lineRule="auto"/>
-              <w:rPr>
-                <w:rFonts w:ascii="Segoe UI" w:eastAsia="Times New Roman" w:hAnsi="Segoe UI" w:cs="Segoe UI"/>
-                <w:sz w:val="18"/>
-                <w:szCs w:val="18"/>
-              </w:rPr>
-            </w:pPr>
-            <w:r>
-              <w:rPr>
-                <w:rFonts w:ascii="Segoe UI" w:eastAsia="Times New Roman" w:hAnsi="Segoe UI" w:cs="Segoe UI"/>
-                <w:color w:val="363636"/>
-                <w:sz w:val="18"/>
-                <w:szCs w:val="18"/>
-                <w:shd w:val="clear" w:color="auto" w:fill="DFE3E8"/>
-              </w:rPr>
-              <w:t>Max. Units</w:t>
-            </w:r>
-          </w:p>
-        </w:tc>
-      </w:tr>
-      <w:tr>
-        <w:tc>
-          <w:tcPr>
-            <w:tcW w:w="2030" w:type="dxa"/>
-            <w:tcBorders>
-              <w:top w:val="single" w:sz="4" w:space="0" w:color="B1BBCC"/>
-              <w:left w:val="single" w:sz="4" w:space="0" w:color="B1BBCC"/>
-              <w:bottom w:val="single" w:sz="4" w:space="0" w:color="B1BBCC"/>
-              <w:right w:val="single" w:sz="4" w:space="0" w:color="B1BBCC"/>
-            </w:tcBorders>
-            <w:shd w:val="clear" w:color="auto" w:fill="FFFFFF"/>
-            <w:vAlign w:val="center"/>
-            <w:hideMark/>
-          </w:tcPr>
-          <w:p>
-            <w:pPr>
-              <w:spacing w:after="0" w:line="240" w:lineRule="auto"/>
-              <w:rPr>
-                <w:rFonts w:ascii="Calibri" w:eastAsia="Times New Roman" w:hAnsi="Calibri" w:cs="Times New Roman"/>
-              </w:rPr>
-            </w:pPr>
-            <w:r>
-              <w:rPr>
-                <w:rFonts w:ascii="Calibri" w:eastAsia="Times New Roman" w:hAnsi="Calibri" w:cs="Times New Roman"/>
-                <w:color w:val="000000"/>
-              </w:rPr>
-              <w:t>Programmers</w:t>
-            </w:r>
-          </w:p>
-        </w:tc>
-        <w:tc>
-          <w:tcPr>
-            <w:tcW w:w="1030" w:type="dxa"/>
-            <w:tcBorders>
-              <w:top w:val="single" w:sz="4" w:space="0" w:color="B1BBCC"/>
-              <w:left w:val="single" w:sz="4" w:space="0" w:color="B1BBCC"/>
-              <w:bottom w:val="single" w:sz="4" w:space="0" w:color="B1BBCC"/>
-              <w:right w:val="single" w:sz="4" w:space="0" w:color="B1BBCC"/>
-            </w:tcBorders>
-            <w:shd w:val="clear" w:color="auto" w:fill="FFFFFF"/>
-            <w:vAlign w:val="center"/>
-            <w:hideMark/>
-          </w:tcPr>
-          <w:p>
-            <w:pPr>
-              <w:spacing w:after="0" w:line="240" w:lineRule="auto"/>
-              <w:jc w:val="right"/>
-              <w:rPr>
-                <w:rFonts w:ascii="Calibri" w:eastAsia="Times New Roman" w:hAnsi="Calibri" w:cs="Times New Roman"/>
-              </w:rPr>
-            </w:pPr>
-            <w:r>
-              <w:rPr>
-                <w:rFonts w:ascii="Calibri" w:eastAsia="Times New Roman" w:hAnsi="Calibri" w:cs="Times New Roman"/>
-                <w:color w:val="000000"/>
-              </w:rPr>
-              <w:t>250%</w:t>
-            </w:r>
-          </w:p>
-        </w:tc>
-      </w:tr>
-      <w:tr>
-        <w:tc>
-          <w:tcPr>
-            <w:tcW w:w="2030" w:type="dxa"/>
-            <w:tcBorders>
-              <w:top w:val="single" w:sz="4" w:space="0" w:color="B1BBCC"/>
-              <w:left w:val="single" w:sz="4" w:space="0" w:color="B1BBCC"/>
-              <w:bottom w:val="single" w:sz="4" w:space="0" w:color="B1BBCC"/>
-              <w:right w:val="single" w:sz="4" w:space="0" w:color="B1BBCC"/>
-            </w:tcBorders>
-            <w:shd w:val="clear" w:color="auto" w:fill="FFFFFF"/>
-            <w:vAlign w:val="center"/>
-            <w:hideMark/>
-          </w:tcPr>
-          <w:p>
-            <w:pPr>
-              <w:spacing w:after="0" w:line="240" w:lineRule="auto"/>
-              <w:rPr>
-                <w:rFonts w:ascii="Calibri" w:eastAsia="Times New Roman" w:hAnsi="Calibri" w:cs="Times New Roman"/>
-              </w:rPr>
-            </w:pPr>
-            <w:r>
-              <w:rPr>
-                <w:rFonts w:ascii="Calibri" w:eastAsia="Times New Roman" w:hAnsi="Calibri" w:cs="Times New Roman"/>
-                <w:color w:val="000000"/>
-              </w:rPr>
-              <w:t>Project Manager</w:t>
-            </w:r>
-          </w:p>
-        </w:tc>
-        <w:tc>
-          <w:tcPr>
-            <w:tcW w:w="1030" w:type="dxa"/>
-            <w:tcBorders>
-              <w:top w:val="single" w:sz="4" w:space="0" w:color="B1BBCC"/>
-              <w:left w:val="single" w:sz="4" w:space="0" w:color="B1BBCC"/>
-              <w:bottom w:val="single" w:sz="4" w:space="0" w:color="B1BBCC"/>
-              <w:right w:val="single" w:sz="4" w:space="0" w:color="B1BBCC"/>
-            </w:tcBorders>
-            <w:shd w:val="clear" w:color="auto" w:fill="FFFFFF"/>
-            <w:vAlign w:val="center"/>
-            <w:hideMark/>
-          </w:tcPr>
-          <w:p>
-            <w:pPr>
-              <w:spacing w:after="0" w:line="240" w:lineRule="auto"/>
-              <w:jc w:val="right"/>
-              <w:rPr>
-                <w:rFonts w:ascii="Calibri" w:eastAsia="Times New Roman" w:hAnsi="Calibri" w:cs="Times New Roman"/>
-              </w:rPr>
-            </w:pPr>
-            <w:r>
-              <w:rPr>
-                <w:rFonts w:ascii="Calibri" w:eastAsia="Times New Roman" w:hAnsi="Calibri" w:cs="Times New Roman"/>
-                <w:color w:val="000000"/>
-              </w:rPr>
-              <w:t>50%</w:t>
-            </w:r>
-          </w:p>
-        </w:tc>
-      </w:tr>
-      <w:tr>
-        <w:tc>
-          <w:tcPr>
-            <w:tcW w:w="2030" w:type="dxa"/>
-            <w:tcBorders>
-              <w:top w:val="single" w:sz="4" w:space="0" w:color="B1BBCC"/>
-              <w:left w:val="single" w:sz="4" w:space="0" w:color="B1BBCC"/>
-              <w:bottom w:val="single" w:sz="4" w:space="0" w:color="B1BBCC"/>
-              <w:right w:val="single" w:sz="4" w:space="0" w:color="B1BBCC"/>
-            </w:tcBorders>
-            <w:shd w:val="clear" w:color="auto" w:fill="FFFFFF"/>
-            <w:vAlign w:val="center"/>
-            <w:hideMark/>
-          </w:tcPr>
-          <w:p>
-            <w:pPr>
-              <w:spacing w:after="0" w:line="240" w:lineRule="auto"/>
-              <w:rPr>
-                <w:rFonts w:ascii="Calibri" w:eastAsia="Times New Roman" w:hAnsi="Calibri" w:cs="Times New Roman"/>
-              </w:rPr>
-            </w:pPr>
-            <w:r>
-              <w:rPr>
-                <w:rFonts w:ascii="Calibri" w:eastAsia="Times New Roman" w:hAnsi="Calibri" w:cs="Times New Roman"/>
-                <w:color w:val="000000"/>
-              </w:rPr>
-              <w:t>Analysts/Designers</w:t>
-            </w:r>
-          </w:p>
-        </w:tc>
-        <w:tc>
-          <w:tcPr>
-            <w:tcW w:w="1030" w:type="dxa"/>
-            <w:tcBorders>
-              <w:top w:val="single" w:sz="4" w:space="0" w:color="B1BBCC"/>
-              <w:left w:val="single" w:sz="4" w:space="0" w:color="B1BBCC"/>
-              <w:bottom w:val="single" w:sz="4" w:space="0" w:color="B1BBCC"/>
-              <w:right w:val="single" w:sz="4" w:space="0" w:color="B1BBCC"/>
-            </w:tcBorders>
-            <w:shd w:val="clear" w:color="auto" w:fill="FFFFFF"/>
-            <w:vAlign w:val="center"/>
-            <w:hideMark/>
-          </w:tcPr>
-          <w:p>
-            <w:pPr>
-              <w:spacing w:after="0" w:line="240" w:lineRule="auto"/>
-              <w:jc w:val="right"/>
-              <w:rPr>
-                <w:rFonts w:ascii="Calibri" w:eastAsia="Times New Roman" w:hAnsi="Calibri" w:cs="Times New Roman"/>
-              </w:rPr>
-            </w:pPr>
-            <w:r>
-              <w:rPr>
-                <w:rFonts w:ascii="Calibri" w:eastAsia="Times New Roman" w:hAnsi="Calibri" w:cs="Times New Roman"/>
-                <w:color w:val="000000"/>
-              </w:rPr>
-              <w:t>100%</w:t>
-            </w:r>
-          </w:p>
-        </w:tc>
-      </w:tr>
-      <w:tr>
-        <w:tc>
-          <w:tcPr>
-            <w:tcW w:w="2030" w:type="dxa"/>
-            <w:tcBorders>
-              <w:top w:val="single" w:sz="4" w:space="0" w:color="B1BBCC"/>
-              <w:left w:val="single" w:sz="4" w:space="0" w:color="B1BBCC"/>
-              <w:bottom w:val="single" w:sz="4" w:space="0" w:color="B1BBCC"/>
-              <w:right w:val="single" w:sz="4" w:space="0" w:color="B1BBCC"/>
-            </w:tcBorders>
-            <w:shd w:val="clear" w:color="auto" w:fill="FFFFFF"/>
-            <w:vAlign w:val="center"/>
-            <w:hideMark/>
-          </w:tcPr>
-          <w:p>
-            <w:pPr>
-              <w:spacing w:after="0" w:line="240" w:lineRule="auto"/>
-              <w:rPr>
-                <w:rFonts w:ascii="Calibri" w:eastAsia="Times New Roman" w:hAnsi="Calibri" w:cs="Times New Roman"/>
-              </w:rPr>
-            </w:pPr>
-            <w:r>
-              <w:rPr>
-                <w:rFonts w:ascii="Calibri" w:eastAsia="Times New Roman" w:hAnsi="Calibri" w:cs="Times New Roman"/>
-                <w:color w:val="000000"/>
-              </w:rPr>
-              <w:t>Testers</w:t>
-            </w:r>
-          </w:p>
-        </w:tc>
-        <w:tc>
-          <w:tcPr>
-            <w:tcW w:w="1030" w:type="dxa"/>
-            <w:tcBorders>
-              <w:top w:val="single" w:sz="4" w:space="0" w:color="B1BBCC"/>
-              <w:left w:val="single" w:sz="4" w:space="0" w:color="B1BBCC"/>
-              <w:bottom w:val="single" w:sz="4" w:space="0" w:color="B1BBCC"/>
-              <w:right w:val="single" w:sz="4" w:space="0" w:color="B1BBCC"/>
-            </w:tcBorders>
-            <w:shd w:val="clear" w:color="auto" w:fill="FFFFFF"/>
-            <w:vAlign w:val="center"/>
-            <w:hideMark/>
-          </w:tcPr>
-          <w:p>
-            <w:pPr>
-              <w:spacing w:after="0" w:line="240" w:lineRule="auto"/>
-              <w:jc w:val="right"/>
-              <w:rPr>
-                <w:rFonts w:ascii="Calibri" w:eastAsia="Times New Roman" w:hAnsi="Calibri" w:cs="Times New Roman"/>
-              </w:rPr>
-            </w:pPr>
-            <w:r>
-              <w:rPr>
-                <w:rFonts w:ascii="Calibri" w:eastAsia="Times New Roman" w:hAnsi="Calibri" w:cs="Times New Roman"/>
-                <w:color w:val="000000"/>
-              </w:rPr>
-              <w:t>100%</w:t>
-            </w:r>
-          </w:p>
-        </w:tc>
-      </w:tr>
-    </w:tbl>
-    <w:p>
-      <w:pPr>
-        <w:rPr>
-          <w:sz w:val="24"/>
-          <w:szCs w:val="24"/>
-        </w:rPr>
-      </w:pPr>
-    </w:p>
-    <w:p>
-      <w:pPr>
-        <w:rPr>
-          <w:sz w:val="24"/>
-          <w:szCs w:val="24"/>
-        </w:rPr>
-      </w:pPr>
-      <w:r>
-        <w:rPr>
-          <w:sz w:val="24"/>
-          <w:szCs w:val="24"/>
-        </w:rPr>
         <w:t>The budget for this project shall remain under $100.</w:t>
       </w:r>
     </w:p>
@@ -17204,7 +17286,6 @@
                 <w:rFonts w:ascii="Calibri" w:hAnsi="Calibri" w:cs="Arial"/>
                 <w:b/>
               </w:rPr>
-              <w:lastRenderedPageBreak/>
               <w:t>Risk</w:t>
             </w:r>
           </w:p>
@@ -17501,6 +17582,7 @@
               <w:rPr>
                 <w:rFonts w:ascii="Calibri" w:hAnsi="Calibri" w:cs="Arial"/>
               </w:rPr>
+              <w:lastRenderedPageBreak/>
               <w:t>Team member absence</w:t>
             </w:r>
           </w:p>
@@ -18300,6 +18382,7 @@
           <w:rFonts w:ascii="Calibri" w:hAnsi="Calibri"/>
           <w:sz w:val="24"/>
         </w:rPr>
+        <w:lastRenderedPageBreak/>
         <w:t xml:space="preserve">A lack of programmer availability would have a great impact on </w:t>
       </w:r>
       <w:r>
@@ -18921,7 +19004,7 @@
           <w:sz w:val="24"/>
           <w:szCs w:val="24"/>
         </w:rPr>
-        <w:t>Work Breakdown Structure (WBS).</w:t>
+        <w:t>Work Breakdown Structure (WBS) as shown in section 3.2.2.</w:t>
       </w:r>
     </w:p>
     <w:p>
@@ -18946,8 +19029,143 @@
           <w:sz w:val="24"/>
           <w:szCs w:val="24"/>
         </w:rPr>
-        <w:t>***MS Project table of Agile iterations?***</w:t>
-      </w:r>
+        <w:t>The tools used during this project includes:</w:t>
+      </w:r>
+    </w:p>
+    <w:p>
+      <w:pPr>
+        <w:pStyle w:val="ListParagraph"/>
+        <w:numPr>
+          <w:ilvl w:val="0"/>
+          <w:numId w:val="27"/>
+        </w:numPr>
+        <w:spacing w:before="63" w:after="0"/>
+        <w:rPr>
+          <w:sz w:val="24"/>
+          <w:szCs w:val="24"/>
+        </w:rPr>
+      </w:pPr>
+      <w:r>
+        <w:rPr>
+          <w:sz w:val="24"/>
+          <w:szCs w:val="24"/>
+        </w:rPr>
+        <w:t>MS Word 2013</w:t>
+      </w:r>
+    </w:p>
+    <w:p>
+      <w:pPr>
+        <w:pStyle w:val="ListParagraph"/>
+        <w:numPr>
+          <w:ilvl w:val="0"/>
+          <w:numId w:val="27"/>
+        </w:numPr>
+        <w:spacing w:before="63" w:after="0"/>
+        <w:rPr>
+          <w:sz w:val="24"/>
+          <w:szCs w:val="24"/>
+        </w:rPr>
+      </w:pPr>
+      <w:r>
+        <w:rPr>
+          <w:sz w:val="24"/>
+          <w:szCs w:val="24"/>
+        </w:rPr>
+        <w:t>MS PowerPoint 2013</w:t>
+      </w:r>
+    </w:p>
+    <w:p>
+      <w:pPr>
+        <w:pStyle w:val="ListParagraph"/>
+        <w:numPr>
+          <w:ilvl w:val="0"/>
+          <w:numId w:val="27"/>
+        </w:numPr>
+        <w:spacing w:before="63" w:after="0"/>
+        <w:rPr>
+          <w:sz w:val="24"/>
+          <w:szCs w:val="24"/>
+        </w:rPr>
+      </w:pPr>
+      <w:r>
+        <w:rPr>
+          <w:sz w:val="24"/>
+          <w:szCs w:val="24"/>
+        </w:rPr>
+        <w:t>MS Project 2013</w:t>
+      </w:r>
+    </w:p>
+    <w:p>
+      <w:pPr>
+        <w:pStyle w:val="ListParagraph"/>
+        <w:numPr>
+          <w:ilvl w:val="0"/>
+          <w:numId w:val="27"/>
+        </w:numPr>
+        <w:spacing w:before="63" w:after="0"/>
+        <w:rPr>
+          <w:sz w:val="24"/>
+          <w:szCs w:val="24"/>
+        </w:rPr>
+      </w:pPr>
+      <w:r>
+        <w:rPr>
+          <w:sz w:val="24"/>
+          <w:szCs w:val="24"/>
+        </w:rPr>
+        <w:t>GitHub</w:t>
+      </w:r>
+    </w:p>
+    <w:p>
+      <w:pPr>
+        <w:pStyle w:val="ListParagraph"/>
+        <w:numPr>
+          <w:ilvl w:val="0"/>
+          <w:numId w:val="27"/>
+        </w:numPr>
+        <w:spacing w:before="63" w:after="0"/>
+        <w:rPr>
+          <w:sz w:val="24"/>
+          <w:szCs w:val="24"/>
+        </w:rPr>
+      </w:pPr>
+      <w:r>
+        <w:rPr>
+          <w:sz w:val="24"/>
+          <w:szCs w:val="24"/>
+        </w:rPr>
+        <w:t>Visio</w:t>
+      </w:r>
+    </w:p>
+    <w:p>
+      <w:pPr>
+        <w:pStyle w:val="ListParagraph"/>
+        <w:numPr>
+          <w:ilvl w:val="0"/>
+          <w:numId w:val="27"/>
+        </w:numPr>
+        <w:spacing w:before="63" w:after="0"/>
+        <w:rPr>
+          <w:sz w:val="24"/>
+          <w:szCs w:val="24"/>
+        </w:rPr>
+      </w:pPr>
+      <w:r>
+        <w:rPr>
+          <w:sz w:val="24"/>
+          <w:szCs w:val="24"/>
+        </w:rPr>
+        <w:t>Intel XDK</w:t>
+      </w:r>
+    </w:p>
+    <w:p>
+      <w:pPr>
+        <w:spacing w:before="63" w:after="0"/>
+        <w:rPr>
+          <w:sz w:val="24"/>
+          <w:szCs w:val="24"/>
+        </w:rPr>
+      </w:pPr>
     </w:p>
     <w:p>
       <w:pPr>
@@ -19095,15 +19313,7 @@
           <w:sz w:val="24"/>
           <w:szCs w:val="24"/>
         </w:rPr>
-        <w:t xml:space="preserve"> multiple smartphone operating </w:t>
-      </w:r>
-      <w:r>
-        <w:rPr>
-          <w:sz w:val="24"/>
-          <w:szCs w:val="24"/>
-        </w:rPr>
-        <w:lastRenderedPageBreak/>
-        <w:t>systems</w:t>
+        <w:t xml:space="preserve"> multiple smartphone operating systems</w:t>
       </w:r>
       <w:r>
         <w:rPr>
@@ -19692,6 +19902,7 @@
           <w:sz w:val="24"/>
           <w:szCs w:val="24"/>
         </w:rPr>
+        <w:lastRenderedPageBreak/>
         <w:t>chance of overwriting another’s work</w:t>
       </w:r>
       <w:r>
@@ -20358,14 +20569,7 @@
           <w:sz w:val="24"/>
           <w:szCs w:val="24"/>
         </w:rPr>
-        <w:t xml:space="preserve"> </w:t>
-      </w:r>
-      <w:r>
-        <w:rPr>
-          <w:sz w:val="24"/>
-          <w:szCs w:val="24"/>
-        </w:rPr>
-        <w:t>features</w:t>
+        <w:t xml:space="preserve"> features</w:t>
       </w:r>
       <w:r>
         <w:rPr>
@@ -20566,6 +20770,7 @@
       </w:pPr>
       <w:bookmarkStart w:id="37" w:name="_Toc410570256"/>
       <w:r>
+        <w:lastRenderedPageBreak/>
         <w:t>5.3 Documentation Plan</w:t>
       </w:r>
       <w:bookmarkEnd w:id="37"/>
@@ -20751,7 +20956,14 @@
           <w:sz w:val="24"/>
           <w:szCs w:val="24"/>
         </w:rPr>
-        <w:t xml:space="preserve">Rhapsody (for </w:t>
+        <w:t>Visio</w:t>
+      </w:r>
+      <w:r>
+        <w:rPr>
+          <w:sz w:val="24"/>
+          <w:szCs w:val="24"/>
+        </w:rPr>
+        <w:t xml:space="preserve"> (for </w:t>
       </w:r>
       <w:r>
         <w:rPr>
@@ -21476,8 +21688,6 @@
         <w:t>.</w:t>
       </w:r>
     </w:p>
-    <w:p/>
-    <w:p/>
     <w:p>
       <w:pPr>
         <w:pStyle w:val="Heading1"/>
@@ -22961,6 +23171,119 @@
     </w:lvl>
   </w:abstractNum>
   <w:abstractNum w:abstractNumId="4">
+    <w:nsid w:val="0EDC35B3"/>
+    <w:multiLevelType w:val="hybridMultilevel"/>
+    <w:tmpl w:val="9EEE9BF0"/>
+    <w:lvl w:ilvl="0" w:tplc="04090001">
+      <w:start w:val="1"/>
+      <w:numFmt w:val="bullet"/>
+      <w:lvlText w:val=""/>
+      <w:lvlJc w:val="left"/>
+      <w:pPr>
+        <w:ind w:left="720" w:hanging="360"/>
+      </w:pPr>
+      <w:rPr>
+        <w:rFonts w:ascii="Symbol" w:hAnsi="Symbol" w:hint="default"/>
+      </w:rPr>
+    </w:lvl>
+    <w:lvl w:ilvl="1" w:tplc="04090003" w:tentative="1">
+      <w:start w:val="1"/>
+      <w:numFmt w:val="bullet"/>
+      <w:lvlText w:val="o"/>
+      <w:lvlJc w:val="left"/>
+      <w:pPr>
+        <w:ind w:left="1440" w:hanging="360"/>
+      </w:pPr>
+      <w:rPr>
+        <w:rFonts w:ascii="Courier New" w:hAnsi="Courier New" w:cs="Courier New" w:hint="default"/>
+      </w:rPr>
+    </w:lvl>
+    <w:lvl w:ilvl="2" w:tplc="04090005" w:tentative="1">
+      <w:start w:val="1"/>
+      <w:numFmt w:val="bullet"/>
+      <w:lvlText w:val=""/>
+      <w:lvlJc w:val="left"/>
+      <w:pPr>
+        <w:ind w:left="2160" w:hanging="360"/>
+      </w:pPr>
+      <w:rPr>
+        <w:rFonts w:ascii="Wingdings" w:hAnsi="Wingdings" w:hint="default"/>
+      </w:rPr>
+    </w:lvl>
+    <w:lvl w:ilvl="3" w:tplc="04090001" w:tentative="1">
+      <w:start w:val="1"/>
+      <w:numFmt w:val="bullet"/>
+      <w:lvlText w:val=""/>
+      <w:lvlJc w:val="left"/>
+      <w:pPr>
+        <w:ind w:left="2880" w:hanging="360"/>
+      </w:pPr>
+      <w:rPr>
+        <w:rFonts w:ascii="Symbol" w:hAnsi="Symbol" w:hint="default"/>
+      </w:rPr>
+    </w:lvl>
+    <w:lvl w:ilvl="4" w:tplc="04090003" w:tentative="1">
+      <w:start w:val="1"/>
+      <w:numFmt w:val="bullet"/>
+      <w:lvlText w:val="o"/>
+      <w:lvlJc w:val="left"/>
+      <w:pPr>
+        <w:ind w:left="3600" w:hanging="360"/>
+      </w:pPr>
+      <w:rPr>
+        <w:rFonts w:ascii="Courier New" w:hAnsi="Courier New" w:cs="Courier New" w:hint="default"/>
+      </w:rPr>
+    </w:lvl>
+    <w:lvl w:ilvl="5" w:tplc="04090005" w:tentative="1">
+      <w:start w:val="1"/>
+      <w:numFmt w:val="bullet"/>
+      <w:lvlText w:val=""/>
+      <w:lvlJc w:val="left"/>
+      <w:pPr>
+        <w:ind w:left="4320" w:hanging="360"/>
+      </w:pPr>
+      <w:rPr>
+        <w:rFonts w:ascii="Wingdings" w:hAnsi="Wingdings" w:hint="default"/>
+      </w:rPr>
+    </w:lvl>
+    <w:lvl w:ilvl="6" w:tplc="04090001" w:tentative="1">
+      <w:start w:val="1"/>
+      <w:numFmt w:val="bullet"/>
+      <w:lvlText w:val=""/>
+      <w:lvlJc w:val="left"/>
+      <w:pPr>
+        <w:ind w:left="5040" w:hanging="360"/>
+      </w:pPr>
+      <w:rPr>
+        <w:rFonts w:ascii="Symbol" w:hAnsi="Symbol" w:hint="default"/>
+      </w:rPr>
+    </w:lvl>
+    <w:lvl w:ilvl="7" w:tplc="04090003" w:tentative="1">
+      <w:start w:val="1"/>
+      <w:numFmt w:val="bullet"/>
+      <w:lvlText w:val="o"/>
+      <w:lvlJc w:val="left"/>
+      <w:pPr>
+        <w:ind w:left="5760" w:hanging="360"/>
+      </w:pPr>
+      <w:rPr>
+        <w:rFonts w:ascii="Courier New" w:hAnsi="Courier New" w:cs="Courier New" w:hint="default"/>
+      </w:rPr>
+    </w:lvl>
+    <w:lvl w:ilvl="8" w:tplc="04090005" w:tentative="1">
+      <w:start w:val="1"/>
+      <w:numFmt w:val="bullet"/>
+      <w:lvlText w:val=""/>
+      <w:lvlJc w:val="left"/>
+      <w:pPr>
+        <w:ind w:left="6480" w:hanging="360"/>
+      </w:pPr>
+      <w:rPr>
+        <w:rFonts w:ascii="Wingdings" w:hAnsi="Wingdings" w:hint="default"/>
+      </w:rPr>
+    </w:lvl>
+  </w:abstractNum>
+  <w:abstractNum w:abstractNumId="5">
     <w:nsid w:val="100B3262"/>
     <w:multiLevelType w:val="hybridMultilevel"/>
     <w:tmpl w:val="091E3192"/>
@@ -23074,7 +23397,7 @@
       </w:rPr>
     </w:lvl>
   </w:abstractNum>
-  <w:abstractNum w:abstractNumId="5">
+  <w:abstractNum w:abstractNumId="6">
     <w:nsid w:val="15243E7C"/>
     <w:multiLevelType w:val="hybridMultilevel"/>
     <w:tmpl w:val="B37C510E"/>
@@ -23187,7 +23510,7 @@
       </w:rPr>
     </w:lvl>
   </w:abstractNum>
-  <w:abstractNum w:abstractNumId="6">
+  <w:abstractNum w:abstractNumId="7">
     <w:nsid w:val="16696C17"/>
     <w:multiLevelType w:val="multilevel"/>
     <w:tmpl w:val="EEAE0A8A"/>
@@ -23300,7 +23623,7 @@
       </w:rPr>
     </w:lvl>
   </w:abstractNum>
-  <w:abstractNum w:abstractNumId="7">
+  <w:abstractNum w:abstractNumId="8">
     <w:nsid w:val="1D7971B5"/>
     <w:multiLevelType w:val="hybridMultilevel"/>
     <w:tmpl w:val="3A4279D0"/>
@@ -23414,7 +23737,7 @@
       </w:rPr>
     </w:lvl>
   </w:abstractNum>
-  <w:abstractNum w:abstractNumId="8">
+  <w:abstractNum w:abstractNumId="9">
     <w:nsid w:val="1E903397"/>
     <w:multiLevelType w:val="hybridMultilevel"/>
     <w:tmpl w:val="B5481AE0"/>
@@ -23527,7 +23850,7 @@
       </w:rPr>
     </w:lvl>
   </w:abstractNum>
-  <w:abstractNum w:abstractNumId="9">
+  <w:abstractNum w:abstractNumId="10">
     <w:nsid w:val="217010E4"/>
     <w:multiLevelType w:val="hybridMultilevel"/>
     <w:tmpl w:val="53E02DFE"/>
@@ -23616,7 +23939,7 @@
       </w:pPr>
     </w:lvl>
   </w:abstractNum>
-  <w:abstractNum w:abstractNumId="10">
+  <w:abstractNum w:abstractNumId="11">
     <w:nsid w:val="22204D22"/>
     <w:multiLevelType w:val="hybridMultilevel"/>
     <w:tmpl w:val="ADB698A0"/>
@@ -23702,7 +24025,7 @@
       </w:pPr>
     </w:lvl>
   </w:abstractNum>
-  <w:abstractNum w:abstractNumId="11">
+  <w:abstractNum w:abstractNumId="12">
     <w:nsid w:val="2335507D"/>
     <w:multiLevelType w:val="hybridMultilevel"/>
     <w:tmpl w:val="717E687A"/>
@@ -23815,7 +24138,7 @@
       </w:rPr>
     </w:lvl>
   </w:abstractNum>
-  <w:abstractNum w:abstractNumId="12">
+  <w:abstractNum w:abstractNumId="13">
     <w:nsid w:val="2E3F7124"/>
     <w:multiLevelType w:val="hybridMultilevel"/>
     <w:tmpl w:val="A788BEF2"/>
@@ -23928,7 +24251,7 @@
       </w:rPr>
     </w:lvl>
   </w:abstractNum>
-  <w:abstractNum w:abstractNumId="13">
+  <w:abstractNum w:abstractNumId="14">
     <w:nsid w:val="3B7D5A1B"/>
     <w:multiLevelType w:val="hybridMultilevel"/>
     <w:tmpl w:val="EEEC7F00"/>
@@ -24017,7 +24340,7 @@
       </w:pPr>
     </w:lvl>
   </w:abstractNum>
-  <w:abstractNum w:abstractNumId="14">
+  <w:abstractNum w:abstractNumId="15">
     <w:nsid w:val="3F155564"/>
     <w:multiLevelType w:val="hybridMultilevel"/>
     <w:tmpl w:val="302A1B2C"/>
@@ -24134,7 +24457,7 @@
       </w:rPr>
     </w:lvl>
   </w:abstractNum>
-  <w:abstractNum w:abstractNumId="15">
+  <w:abstractNum w:abstractNumId="16">
     <w:nsid w:val="45952C08"/>
     <w:multiLevelType w:val="multilevel"/>
     <w:tmpl w:val="F6A01402"/>
@@ -24247,7 +24570,7 @@
       </w:rPr>
     </w:lvl>
   </w:abstractNum>
-  <w:abstractNum w:abstractNumId="16">
+  <w:abstractNum w:abstractNumId="17">
     <w:nsid w:val="596419BF"/>
     <w:multiLevelType w:val="hybridMultilevel"/>
     <w:tmpl w:val="B0D697AC"/>
@@ -24361,7 +24684,7 @@
       </w:rPr>
     </w:lvl>
   </w:abstractNum>
-  <w:abstractNum w:abstractNumId="17">
+  <w:abstractNum w:abstractNumId="18">
     <w:nsid w:val="59EF6573"/>
     <w:multiLevelType w:val="hybridMultilevel"/>
     <w:tmpl w:val="01B49932"/>
@@ -24475,7 +24798,7 @@
       </w:rPr>
     </w:lvl>
   </w:abstractNum>
-  <w:abstractNum w:abstractNumId="18">
+  <w:abstractNum w:abstractNumId="19">
     <w:nsid w:val="5BA64A1B"/>
     <w:multiLevelType w:val="hybridMultilevel"/>
     <w:tmpl w:val="82F69FB0"/>
@@ -24561,7 +24884,7 @@
       </w:pPr>
     </w:lvl>
   </w:abstractNum>
-  <w:abstractNum w:abstractNumId="19">
+  <w:abstractNum w:abstractNumId="20">
     <w:nsid w:val="5CBD1081"/>
     <w:multiLevelType w:val="hybridMultilevel"/>
     <w:tmpl w:val="94062332"/>
@@ -24674,7 +24997,7 @@
       </w:rPr>
     </w:lvl>
   </w:abstractNum>
-  <w:abstractNum w:abstractNumId="20">
+  <w:abstractNum w:abstractNumId="21">
     <w:nsid w:val="5E9D6638"/>
     <w:multiLevelType w:val="hybridMultilevel"/>
     <w:tmpl w:val="68E0F18A"/>
@@ -24814,7 +25137,7 @@
       </w:rPr>
     </w:lvl>
   </w:abstractNum>
-  <w:abstractNum w:abstractNumId="21">
+  <w:abstractNum w:abstractNumId="22">
     <w:nsid w:val="63BB4D61"/>
     <w:multiLevelType w:val="hybridMultilevel"/>
     <w:tmpl w:val="9D9E3998"/>
@@ -24927,7 +25250,7 @@
       </w:rPr>
     </w:lvl>
   </w:abstractNum>
-  <w:abstractNum w:abstractNumId="22">
+  <w:abstractNum w:abstractNumId="23">
     <w:nsid w:val="64C24269"/>
     <w:multiLevelType w:val="hybridMultilevel"/>
     <w:tmpl w:val="9E52300E"/>
@@ -25040,7 +25363,7 @@
       </w:rPr>
     </w:lvl>
   </w:abstractNum>
-  <w:abstractNum w:abstractNumId="23">
+  <w:abstractNum w:abstractNumId="24">
     <w:nsid w:val="65872C60"/>
     <w:multiLevelType w:val="hybridMultilevel"/>
     <w:tmpl w:val="4D9A9EAE"/>
@@ -25154,7 +25477,7 @@
       </w:rPr>
     </w:lvl>
   </w:abstractNum>
-  <w:abstractNum w:abstractNumId="24">
+  <w:abstractNum w:abstractNumId="25">
     <w:nsid w:val="66C44C8C"/>
     <w:multiLevelType w:val="multilevel"/>
     <w:tmpl w:val="BF06FACA"/>
@@ -25303,7 +25626,7 @@
       </w:rPr>
     </w:lvl>
   </w:abstractNum>
-  <w:abstractNum w:abstractNumId="25">
+  <w:abstractNum w:abstractNumId="26">
     <w:nsid w:val="76323D9E"/>
     <w:multiLevelType w:val="hybridMultilevel"/>
     <w:tmpl w:val="DB26DAF0"/>
@@ -25417,7 +25740,7 @@
       </w:rPr>
     </w:lvl>
   </w:abstractNum>
-  <w:abstractNum w:abstractNumId="26">
+  <w:abstractNum w:abstractNumId="27">
     <w:nsid w:val="7F4F50C7"/>
     <w:multiLevelType w:val="multilevel"/>
     <w:tmpl w:val="67B6370C"/>
@@ -25549,79 +25872,82 @@
     </w:lvlOverride>
   </w:num>
   <w:num w:numId="2">
-    <w:abstractNumId w:val="8"/>
+    <w:abstractNumId w:val="9"/>
   </w:num>
   <w:num w:numId="3">
+    <w:abstractNumId w:val="21"/>
+  </w:num>
+  <w:num w:numId="4">
+    <w:abstractNumId w:val="14"/>
+  </w:num>
+  <w:num w:numId="5">
+    <w:abstractNumId w:val="7"/>
+  </w:num>
+  <w:num w:numId="6">
+    <w:abstractNumId w:val="16"/>
+  </w:num>
+  <w:num w:numId="7">
     <w:abstractNumId w:val="20"/>
   </w:num>
-  <w:num w:numId="4">
-    <w:abstractNumId w:val="13"/>
-  </w:num>
-  <w:num w:numId="5">
-    <w:abstractNumId w:val="6"/>
-  </w:num>
-  <w:num w:numId="6">
-    <w:abstractNumId w:val="15"/>
-  </w:num>
-  <w:num w:numId="7">
+  <w:num w:numId="8">
     <w:abstractNumId w:val="19"/>
   </w:num>
-  <w:num w:numId="8">
-    <w:abstractNumId w:val="18"/>
+  <w:num w:numId="9">
+    <w:abstractNumId w:val="11"/>
   </w:num>
-  <w:num w:numId="9">
+  <w:num w:numId="10">
     <w:abstractNumId w:val="10"/>
   </w:num>
-  <w:num w:numId="10">
-    <w:abstractNumId w:val="9"/>
-  </w:num>
   <w:num w:numId="11">
-    <w:abstractNumId w:val="12"/>
+    <w:abstractNumId w:val="13"/>
   </w:num>
   <w:num w:numId="12">
     <w:abstractNumId w:val="3"/>
   </w:num>
   <w:num w:numId="13">
-    <w:abstractNumId w:val="17"/>
+    <w:abstractNumId w:val="18"/>
   </w:num>
   <w:num w:numId="14">
-    <w:abstractNumId w:val="25"/>
+    <w:abstractNumId w:val="26"/>
   </w:num>
   <w:num w:numId="15">
-    <w:abstractNumId w:val="4"/>
+    <w:abstractNumId w:val="5"/>
   </w:num>
   <w:num w:numId="16">
     <w:abstractNumId w:val="1"/>
   </w:num>
   <w:num w:numId="17">
-    <w:abstractNumId w:val="16"/>
+    <w:abstractNumId w:val="17"/>
   </w:num>
   <w:num w:numId="18">
-    <w:abstractNumId w:val="22"/>
+    <w:abstractNumId w:val="23"/>
   </w:num>
   <w:num w:numId="19">
     <w:abstractNumId w:val="2"/>
   </w:num>
   <w:num w:numId="20">
-    <w:abstractNumId w:val="5"/>
+    <w:abstractNumId w:val="6"/>
   </w:num>
   <w:num w:numId="21">
-    <w:abstractNumId w:val="11"/>
+    <w:abstractNumId w:val="12"/>
   </w:num>
   <w:num w:numId="22">
+    <w:abstractNumId w:val="25"/>
+  </w:num>
+  <w:num w:numId="23">
+    <w:abstractNumId w:val="8"/>
+  </w:num>
+  <w:num w:numId="24">
     <w:abstractNumId w:val="24"/>
   </w:num>
-  <w:num w:numId="23">
-    <w:abstractNumId w:val="7"/>
-  </w:num>
-  <w:num w:numId="24">
-    <w:abstractNumId w:val="23"/>
-  </w:num>
   <w:num w:numId="25">
-    <w:abstractNumId w:val="26"/>
+    <w:abstractNumId w:val="27"/>
   </w:num>
   <w:num w:numId="26">
-    <w:abstractNumId w:val="21"/>
+    <w:abstractNumId w:val="22"/>
+  </w:num>
+  <w:num w:numId="27">
+    <w:abstractNumId w:val="4"/>
   </w:num>
   <w:numIdMacAtCleanup w:val="10"/>
 </w:numbering>
@@ -26928,7 +27254,7 @@
 </file>
 
 <file path=customXml/itemProps1.xml><?xml version="1.0" encoding="utf-8"?>
-<ds:datastoreItem xmlns:ds="http://schemas.openxmlformats.org/officeDocument/2006/customXml" ds:itemID="{A0293B29-1546-4DC5-BD57-A29A5DFF50F2}">
+<ds:datastoreItem xmlns:ds="http://schemas.openxmlformats.org/officeDocument/2006/customXml" ds:itemID="{9BE6B95A-46F3-44E9-A74F-CD13B0B66216}">
   <ds:schemaRefs>
     <ds:schemaRef ds:uri="http://schemas.openxmlformats.org/officeDocument/2006/bibliography"/>
   </ds:schemaRefs>

</xml_diff>